<commit_message>
ddStatus field is not required as per the mail from srini. The same has been commented. ClinicalInvestigatorDisqualificationPage - error screenshot file extention was not provided, updated the same to .jpeg
</commit_message>
<xml_diff>
--- a/Documents/ChangeAndBlackoutPlan/DDAS Change Plan and Blackout Plan.docx
+++ b/Documents/ChangeAndBlackoutPlan/DDAS Change Plan and Blackout Plan.docx
@@ -7,30 +7,185 @@
         <w:pStyle w:val="Title"/>
         <w:jc w:val="center"/>
       </w:pPr>
+      <w:r>
+        <w:t xml:space="preserve">DDAS </w:t>
+      </w:r>
+      <w:r>
+        <w:t>Setup</w:t>
+      </w:r>
+    </w:p>
+    <w:p>
+      <w:pPr>
+        <w:pStyle w:val="Heading2"/>
+      </w:pPr>
+      <w:r>
+        <w:t>Change Plan</w:t>
+      </w:r>
+      <w:r>
+        <w:t>:</w:t>
+      </w:r>
+    </w:p>
+    <w:p>
+      <w:r>
+        <w:tab/>
+        <w:t>Follow below instructions to update the DDAS production site with the files provided by clarity.</w:t>
+      </w:r>
+    </w:p>
+    <w:p>
+      <w:pPr>
+        <w:pStyle w:val="ListParagraph"/>
+        <w:numPr>
+          <w:ilvl w:val="0"/>
+          <w:numId w:val="3"/>
+        </w:numPr>
+        <w:rPr>
+          <w:b/>
+        </w:rPr>
+      </w:pPr>
+      <w:r>
+        <w:t>Stop the IIS server</w:t>
+      </w:r>
+    </w:p>
+    <w:p>
+      <w:pPr>
+        <w:pStyle w:val="ListParagraph"/>
+        <w:numPr>
+          <w:ilvl w:val="0"/>
+          <w:numId w:val="3"/>
+        </w:numPr>
+      </w:pPr>
+      <w:r>
+        <w:t>Back up</w:t>
+      </w:r>
+    </w:p>
+    <w:p>
+      <w:pPr>
+        <w:pStyle w:val="ListParagraph"/>
+        <w:numPr>
+          <w:ilvl w:val="1"/>
+          <w:numId w:val="3"/>
+        </w:numPr>
+        <w:rPr>
+          <w:b/>
+        </w:rPr>
+      </w:pPr>
+      <w:r>
+        <w:t xml:space="preserve">Copy the folders </w:t>
+      </w:r>
+    </w:p>
+    <w:p>
+      <w:pPr>
+        <w:pStyle w:val="ListParagraph"/>
+        <w:numPr>
+          <w:ilvl w:val="2"/>
+          <w:numId w:val="3"/>
+        </w:numPr>
+        <w:rPr>
+          <w:b/>
+        </w:rPr>
+      </w:pPr>
+      <w:proofErr w:type="spellStart"/>
+      <w:r>
+        <w:t>App_Data</w:t>
+      </w:r>
+      <w:proofErr w:type="spellEnd"/>
+    </w:p>
+    <w:p>
+      <w:pPr>
+        <w:pStyle w:val="ListParagraph"/>
+        <w:numPr>
+          <w:ilvl w:val="2"/>
+          <w:numId w:val="3"/>
+        </w:numPr>
+        <w:rPr>
+          <w:b/>
+        </w:rPr>
+      </w:pPr>
+      <w:r>
+        <w:t>assets</w:t>
+      </w:r>
+    </w:p>
+    <w:p>
+      <w:pPr>
+        <w:pStyle w:val="ListParagraph"/>
+        <w:numPr>
+          <w:ilvl w:val="2"/>
+          <w:numId w:val="3"/>
+        </w:numPr>
+        <w:rPr>
+          <w:b/>
+        </w:rPr>
+      </w:pPr>
+      <w:r>
+        <w:t>bin</w:t>
+      </w:r>
+    </w:p>
+    <w:p>
+      <w:pPr>
+        <w:pStyle w:val="ListParagraph"/>
+        <w:numPr>
+          <w:ilvl w:val="2"/>
+          <w:numId w:val="3"/>
+        </w:numPr>
+        <w:rPr>
+          <w:b/>
+        </w:rPr>
+      </w:pPr>
+      <w:proofErr w:type="spellStart"/>
+      <w:r>
+        <w:t>DataFiles</w:t>
+      </w:r>
+      <w:proofErr w:type="spellEnd"/>
+    </w:p>
+    <w:p>
+      <w:pPr>
+        <w:pStyle w:val="ListParagraph"/>
+        <w:numPr>
+          <w:ilvl w:val="2"/>
+          <w:numId w:val="3"/>
+        </w:numPr>
+        <w:rPr>
+          <w:b/>
+        </w:rPr>
+      </w:pPr>
+      <w:proofErr w:type="spellStart"/>
+      <w:r>
+        <w:t>D</w:t>
+      </w:r>
+      <w:r>
+        <w:t>ist</w:t>
+      </w:r>
       <w:bookmarkStart w:id="0" w:name="_GoBack"/>
       <w:bookmarkEnd w:id="0"/>
-      <w:r>
-        <w:t xml:space="preserve">DDAS </w:t>
-      </w:r>
-      <w:r>
-        <w:t>Setup</w:t>
-      </w:r>
-    </w:p>
-    <w:p>
-      <w:pPr>
-        <w:pStyle w:val="Heading2"/>
-      </w:pPr>
-      <w:r>
-        <w:t>Change Plan</w:t>
-      </w:r>
-      <w:r>
-        <w:t>:</w:t>
-      </w:r>
-    </w:p>
-    <w:p>
-      <w:r>
-        <w:tab/>
-        <w:t>Follow below instructions to update the DDAS production site with the files provided by clarity.</w:t>
+      <w:proofErr w:type="spellEnd"/>
+    </w:p>
+    <w:p>
+      <w:pPr>
+        <w:pStyle w:val="ListParagraph"/>
+        <w:numPr>
+          <w:ilvl w:val="1"/>
+          <w:numId w:val="3"/>
+        </w:numPr>
+        <w:rPr>
+          <w:b/>
+        </w:rPr>
+      </w:pPr>
+      <w:r>
+        <w:t>Copy the files</w:t>
+      </w:r>
+      <w:r>
+        <w:t>,</w:t>
+      </w:r>
+      <w:r>
+        <w:t xml:space="preserve"> </w:t>
+      </w:r>
+      <w:proofErr w:type="spellStart"/>
+      <w:r>
+        <w:t>web.config</w:t>
+      </w:r>
+      <w:proofErr w:type="spellEnd"/>
+      <w:r>
+        <w:t xml:space="preserve"> and index.html</w:t>
       </w:r>
     </w:p>
     <w:p>
@@ -45,7 +200,7 @@
         </w:rPr>
       </w:pPr>
       <w:r>
-        <w:t>Stop the IIS server</w:t>
+        <w:t>Paste the above folders and files into a new folder</w:t>
       </w:r>
     </w:p>
     <w:p>
@@ -55,9 +210,33 @@
           <w:ilvl w:val="0"/>
           <w:numId w:val="3"/>
         </w:numPr>
-      </w:pPr>
-      <w:r>
-        <w:t>Back up</w:t>
+        <w:rPr>
+          <w:b/>
+        </w:rPr>
+      </w:pPr>
+      <w:r>
+        <w:t>Copy and replace the above</w:t>
+      </w:r>
+      <w:r>
+        <w:t>-</w:t>
+      </w:r>
+      <w:r>
+        <w:t>mentioned folders and files with the ones provided by clarity</w:t>
+      </w:r>
+    </w:p>
+    <w:p>
+      <w:pPr>
+        <w:pStyle w:val="ListParagraph"/>
+        <w:numPr>
+          <w:ilvl w:val="0"/>
+          <w:numId w:val="3"/>
+        </w:numPr>
+        <w:rPr>
+          <w:b/>
+        </w:rPr>
+      </w:pPr>
+      <w:r>
+        <w:t>Check whether the folders exist, in the path given below. Create these folders if they do not exist already</w:t>
       </w:r>
     </w:p>
     <w:p>
@@ -71,87 +250,19 @@
           <w:b/>
         </w:rPr>
       </w:pPr>
-      <w:r>
-        <w:t xml:space="preserve">Copy the folders </w:t>
-      </w:r>
-    </w:p>
-    <w:p>
-      <w:pPr>
-        <w:pStyle w:val="ListParagraph"/>
-        <w:numPr>
-          <w:ilvl w:val="2"/>
-          <w:numId w:val="3"/>
-        </w:numPr>
-        <w:rPr>
-          <w:b/>
-        </w:rPr>
-      </w:pPr>
-      <w:r>
-        <w:t>App_Data</w:t>
-      </w:r>
-    </w:p>
-    <w:p>
-      <w:pPr>
-        <w:pStyle w:val="ListParagraph"/>
-        <w:numPr>
-          <w:ilvl w:val="2"/>
-          <w:numId w:val="3"/>
-        </w:numPr>
-        <w:rPr>
-          <w:b/>
-        </w:rPr>
-      </w:pPr>
-      <w:r>
-        <w:t>assets</w:t>
-      </w:r>
-    </w:p>
-    <w:p>
-      <w:pPr>
-        <w:pStyle w:val="ListParagraph"/>
-        <w:numPr>
-          <w:ilvl w:val="2"/>
-          <w:numId w:val="3"/>
-        </w:numPr>
-        <w:rPr>
-          <w:b/>
-        </w:rPr>
-      </w:pPr>
-      <w:r>
-        <w:t>bin</w:t>
-      </w:r>
-    </w:p>
-    <w:p>
-      <w:pPr>
-        <w:pStyle w:val="ListParagraph"/>
-        <w:numPr>
-          <w:ilvl w:val="2"/>
-          <w:numId w:val="3"/>
-        </w:numPr>
-        <w:rPr>
-          <w:b/>
-        </w:rPr>
-      </w:pPr>
+      <w:proofErr w:type="spellStart"/>
       <w:r>
         <w:t>DataFiles</w:t>
       </w:r>
-    </w:p>
-    <w:p>
-      <w:pPr>
-        <w:pStyle w:val="ListParagraph"/>
-        <w:numPr>
-          <w:ilvl w:val="2"/>
-          <w:numId w:val="3"/>
-        </w:numPr>
-        <w:rPr>
-          <w:b/>
-        </w:rPr>
-      </w:pPr>
-      <w:r>
-        <w:t>D</w:t>
-      </w:r>
-      <w:r>
-        <w:t>ist</w:t>
-      </w:r>
+      <w:proofErr w:type="spellEnd"/>
+      <w:r>
+        <w:t>/Downloads/</w:t>
+      </w:r>
+      <w:proofErr w:type="spellStart"/>
+      <w:r>
+        <w:t>CIILFolder</w:t>
+      </w:r>
+      <w:proofErr w:type="spellEnd"/>
     </w:p>
     <w:p>
       <w:pPr>
@@ -164,8 +275,74 @@
           <w:b/>
         </w:rPr>
       </w:pPr>
-      <w:r>
-        <w:t>Copy the files web.config and index.html</w:t>
+      <w:proofErr w:type="spellStart"/>
+      <w:r>
+        <w:t>DataFiles</w:t>
+      </w:r>
+      <w:proofErr w:type="spellEnd"/>
+      <w:r>
+        <w:t>/Downloads/</w:t>
+      </w:r>
+      <w:proofErr w:type="spellStart"/>
+      <w:r>
+        <w:t>ExclusionDatabase</w:t>
+      </w:r>
+      <w:proofErr w:type="spellEnd"/>
+    </w:p>
+    <w:p>
+      <w:pPr>
+        <w:pStyle w:val="ListParagraph"/>
+        <w:numPr>
+          <w:ilvl w:val="1"/>
+          <w:numId w:val="3"/>
+        </w:numPr>
+      </w:pPr>
+      <w:proofErr w:type="spellStart"/>
+      <w:r>
+        <w:t>DataFiles</w:t>
+      </w:r>
+      <w:proofErr w:type="spellEnd"/>
+      <w:r>
+        <w:t>/Downloads/</w:t>
+      </w:r>
+      <w:proofErr w:type="spellStart"/>
+      <w:r>
+        <w:t>FDAWarningLetters</w:t>
+      </w:r>
+      <w:proofErr w:type="spellEnd"/>
+    </w:p>
+    <w:p>
+      <w:pPr>
+        <w:pStyle w:val="ListParagraph"/>
+        <w:numPr>
+          <w:ilvl w:val="1"/>
+          <w:numId w:val="3"/>
+        </w:numPr>
+      </w:pPr>
+      <w:proofErr w:type="spellStart"/>
+      <w:r>
+        <w:t>DataFiles</w:t>
+      </w:r>
+      <w:proofErr w:type="spellEnd"/>
+      <w:r>
+        <w:t>/Downloads/SAM</w:t>
+      </w:r>
+    </w:p>
+    <w:p>
+      <w:pPr>
+        <w:pStyle w:val="ListParagraph"/>
+        <w:numPr>
+          <w:ilvl w:val="1"/>
+          <w:numId w:val="3"/>
+        </w:numPr>
+      </w:pPr>
+      <w:proofErr w:type="spellStart"/>
+      <w:r>
+        <w:t>DataFiles</w:t>
+      </w:r>
+      <w:proofErr w:type="spellEnd"/>
+      <w:r>
+        <w:t>/Downloads/SDN</w:t>
       </w:r>
     </w:p>
     <w:p>
@@ -175,129 +352,6 @@
           <w:ilvl w:val="0"/>
           <w:numId w:val="3"/>
         </w:numPr>
-        <w:rPr>
-          <w:b/>
-        </w:rPr>
-      </w:pPr>
-      <w:r>
-        <w:t>Paste the above folders and files into a new folder</w:t>
-      </w:r>
-    </w:p>
-    <w:p>
-      <w:pPr>
-        <w:pStyle w:val="ListParagraph"/>
-        <w:numPr>
-          <w:ilvl w:val="0"/>
-          <w:numId w:val="3"/>
-        </w:numPr>
-        <w:rPr>
-          <w:b/>
-        </w:rPr>
-      </w:pPr>
-      <w:r>
-        <w:t>Copy and replace the above</w:t>
-      </w:r>
-      <w:r>
-        <w:t>-</w:t>
-      </w:r>
-      <w:r>
-        <w:t>mentioned folders and files with the ones provided by clarity</w:t>
-      </w:r>
-    </w:p>
-    <w:p>
-      <w:pPr>
-        <w:pStyle w:val="ListParagraph"/>
-        <w:numPr>
-          <w:ilvl w:val="0"/>
-          <w:numId w:val="3"/>
-        </w:numPr>
-        <w:rPr>
-          <w:b/>
-        </w:rPr>
-      </w:pPr>
-      <w:r>
-        <w:t>Create the folders mentioned below</w:t>
-      </w:r>
-    </w:p>
-    <w:p>
-      <w:pPr>
-        <w:pStyle w:val="ListParagraph"/>
-        <w:numPr>
-          <w:ilvl w:val="1"/>
-          <w:numId w:val="3"/>
-        </w:numPr>
-        <w:rPr>
-          <w:b/>
-        </w:rPr>
-      </w:pPr>
-      <w:r>
-        <w:t>DataFiles/Downloads/CIILFolder</w:t>
-      </w:r>
-    </w:p>
-    <w:p>
-      <w:pPr>
-        <w:pStyle w:val="ListParagraph"/>
-        <w:numPr>
-          <w:ilvl w:val="1"/>
-          <w:numId w:val="3"/>
-        </w:numPr>
-        <w:rPr>
-          <w:b/>
-        </w:rPr>
-      </w:pPr>
-      <w:r>
-        <w:t>DataFiles/Downloads/</w:t>
-      </w:r>
-      <w:r>
-        <w:t>ExclusionDatabase</w:t>
-      </w:r>
-    </w:p>
-    <w:p>
-      <w:pPr>
-        <w:pStyle w:val="ListParagraph"/>
-        <w:numPr>
-          <w:ilvl w:val="1"/>
-          <w:numId w:val="3"/>
-        </w:numPr>
-      </w:pPr>
-      <w:r>
-        <w:t>DataFiles/Downloads/</w:t>
-      </w:r>
-      <w:r>
-        <w:t>FDAWarningLetters</w:t>
-      </w:r>
-    </w:p>
-    <w:p>
-      <w:pPr>
-        <w:pStyle w:val="ListParagraph"/>
-        <w:numPr>
-          <w:ilvl w:val="1"/>
-          <w:numId w:val="3"/>
-        </w:numPr>
-      </w:pPr>
-      <w:r>
-        <w:t>DataFiles/Downloads/SAM</w:t>
-      </w:r>
-    </w:p>
-    <w:p>
-      <w:pPr>
-        <w:pStyle w:val="ListParagraph"/>
-        <w:numPr>
-          <w:ilvl w:val="1"/>
-          <w:numId w:val="3"/>
-        </w:numPr>
-      </w:pPr>
-      <w:r>
-        <w:t>DataFiles/Downloads/SDN</w:t>
-      </w:r>
-    </w:p>
-    <w:p>
-      <w:pPr>
-        <w:pStyle w:val="ListParagraph"/>
-        <w:numPr>
-          <w:ilvl w:val="0"/>
-          <w:numId w:val="3"/>
-        </w:numPr>
       </w:pPr>
       <w:r>
         <w:t xml:space="preserve">Start </w:t>
@@ -353,9 +407,11 @@
           <w:b/>
         </w:rPr>
       </w:pPr>
+      <w:proofErr w:type="spellStart"/>
       <w:r>
         <w:t>App_Data</w:t>
       </w:r>
+      <w:proofErr w:type="spellEnd"/>
     </w:p>
     <w:p>
       <w:pPr>
@@ -398,9 +454,11 @@
           <w:b/>
         </w:rPr>
       </w:pPr>
+      <w:proofErr w:type="spellStart"/>
       <w:r>
         <w:t>DataFiles</w:t>
       </w:r>
+      <w:proofErr w:type="spellEnd"/>
     </w:p>
     <w:p>
       <w:pPr>
@@ -413,9 +471,11 @@
           <w:b/>
         </w:rPr>
       </w:pPr>
+      <w:proofErr w:type="spellStart"/>
       <w:r>
         <w:t>Dist</w:t>
       </w:r>
+      <w:proofErr w:type="spellEnd"/>
     </w:p>
     <w:p>
       <w:pPr>
@@ -428,8 +488,13 @@
           <w:b/>
         </w:rPr>
       </w:pPr>
-      <w:r>
-        <w:t>web.config and index.html</w:t>
+      <w:proofErr w:type="spellStart"/>
+      <w:r>
+        <w:t>web.config</w:t>
+      </w:r>
+      <w:proofErr w:type="spellEnd"/>
+      <w:r>
+        <w:t xml:space="preserve"> and index.html</w:t>
       </w:r>
     </w:p>
     <w:p>
@@ -1228,7 +1293,6 @@
       <w:spacing w:after="0" w:line="240" w:lineRule="auto"/>
     </w:pPr>
     <w:tblPr>
-      <w:tblInd w:w="0" w:type="dxa"/>
       <w:tblBorders>
         <w:top w:val="single" w:sz="4" w:space="0" w:color="auto"/>
         <w:left w:val="single" w:sz="4" w:space="0" w:color="auto"/>
@@ -1237,12 +1301,6 @@
         <w:insideH w:val="single" w:sz="4" w:space="0" w:color="auto"/>
         <w:insideV w:val="single" w:sz="4" w:space="0" w:color="auto"/>
       </w:tblBorders>
-      <w:tblCellMar>
-        <w:top w:w="0" w:type="dxa"/>
-        <w:left w:w="108" w:type="dxa"/>
-        <w:bottom w:w="0" w:type="dxa"/>
-        <w:right w:w="108" w:type="dxa"/>
-      </w:tblCellMar>
     </w:tblPr>
   </w:style>
   <w:style w:type="character" w:customStyle="1" w:styleId="Heading2Char">
@@ -1601,7 +1659,6 @@
       <w:spacing w:after="0" w:line="240" w:lineRule="auto"/>
     </w:pPr>
     <w:tblPr>
-      <w:tblInd w:w="0" w:type="dxa"/>
       <w:tblBorders>
         <w:top w:val="single" w:sz="4" w:space="0" w:color="auto"/>
         <w:left w:val="single" w:sz="4" w:space="0" w:color="auto"/>
@@ -1610,12 +1667,6 @@
         <w:insideH w:val="single" w:sz="4" w:space="0" w:color="auto"/>
         <w:insideV w:val="single" w:sz="4" w:space="0" w:color="auto"/>
       </w:tblBorders>
-      <w:tblCellMar>
-        <w:top w:w="0" w:type="dxa"/>
-        <w:left w:w="108" w:type="dxa"/>
-        <w:bottom w:w="0" w:type="dxa"/>
-        <w:right w:w="108" w:type="dxa"/>
-      </w:tblCellMar>
     </w:tblPr>
   </w:style>
   <w:style w:type="character" w:customStyle="1" w:styleId="Heading2Char">

</xml_diff>

<commit_message>
Bug fixed. CIA list page site source was updated
</commit_message>
<xml_diff>
--- a/Documents/ChangeAndBlackoutPlan/DDAS Change Plan and Blackout Plan.docx
+++ b/Documents/ChangeAndBlackoutPlan/DDAS Change Plan and Blackout Plan.docx
@@ -133,7 +133,10 @@
       </w:pPr>
       <w:proofErr w:type="spellStart"/>
       <w:r>
-        <w:t>DataFiles</w:t>
+        <w:t>D</w:t>
+      </w:r>
+      <w:r>
+        <w:t>ataFiles</w:t>
       </w:r>
       <w:proofErr w:type="spellEnd"/>
     </w:p>
@@ -150,13 +153,11 @@
       </w:pPr>
       <w:proofErr w:type="spellStart"/>
       <w:r>
-        <w:t>D</w:t>
+        <w:t>d</w:t>
       </w:r>
       <w:r>
         <w:t>ist</w:t>
       </w:r>
-      <w:bookmarkStart w:id="0" w:name="_GoBack"/>
-      <w:bookmarkEnd w:id="0"/>
       <w:proofErr w:type="spellEnd"/>
     </w:p>
     <w:p>
@@ -174,7 +175,7 @@
         <w:t>Copy the files</w:t>
       </w:r>
       <w:r>
-        <w:t>,</w:t>
+        <w:t xml:space="preserve"> -</w:t>
       </w:r>
       <w:r>
         <w:t xml:space="preserve"> </w:t>
@@ -200,7 +201,21 @@
         </w:rPr>
       </w:pPr>
       <w:r>
-        <w:t>Paste the above folders and files into a new folder</w:t>
+        <w:t>Paste the above folder</w:t>
+      </w:r>
+      <w:bookmarkStart w:id="0" w:name="_GoBack"/>
+      <w:bookmarkEnd w:id="0"/>
+      <w:r>
+        <w:t>s and files into a new folder</w:t>
+      </w:r>
+      <w:r>
+        <w:t xml:space="preserve"> </w:t>
+      </w:r>
+      <w:r>
+        <w:t>for</w:t>
+      </w:r>
+      <w:r>
+        <w:t xml:space="preserve"> backup</w:t>
       </w:r>
     </w:p>
     <w:p>
@@ -215,20 +230,20 @@
         </w:rPr>
       </w:pPr>
       <w:r>
-        <w:t>Copy and replace the above</w:t>
-      </w:r>
-      <w:r>
-        <w:t>-</w:t>
-      </w:r>
-      <w:r>
-        <w:t>mentioned folders and files with the ones provided by clarity</w:t>
-      </w:r>
-    </w:p>
-    <w:p>
-      <w:pPr>
-        <w:pStyle w:val="ListParagraph"/>
-        <w:numPr>
-          <w:ilvl w:val="0"/>
+        <w:t xml:space="preserve">Copy and replace </w:t>
+      </w:r>
+      <w:r>
+        <w:t>the folder</w:t>
+      </w:r>
+      <w:r>
+        <w:t>s shared by Clarity</w:t>
+      </w:r>
+    </w:p>
+    <w:p>
+      <w:pPr>
+        <w:pStyle w:val="ListParagraph"/>
+        <w:numPr>
+          <w:ilvl w:val="1"/>
           <w:numId w:val="3"/>
         </w:numPr>
         <w:rPr>
@@ -236,7 +251,13 @@
         </w:rPr>
       </w:pPr>
       <w:r>
-        <w:t>Check whether the folders exist, in the path given below. Create these folders if they do not exist already</w:t>
+        <w:t xml:space="preserve"> </w:t>
+      </w:r>
+      <w:r>
+        <w:t>b</w:t>
+      </w:r>
+      <w:r>
+        <w:t>in</w:t>
       </w:r>
     </w:p>
     <w:p>
@@ -252,98 +273,12 @@
       </w:pPr>
       <w:proofErr w:type="spellStart"/>
       <w:r>
-        <w:t>DataFiles</w:t>
+        <w:t>d</w:t>
+      </w:r>
+      <w:r>
+        <w:t>ist</w:t>
       </w:r>
       <w:proofErr w:type="spellEnd"/>
-      <w:r>
-        <w:t>/Downloads/</w:t>
-      </w:r>
-      <w:proofErr w:type="spellStart"/>
-      <w:r>
-        <w:t>CIILFolder</w:t>
-      </w:r>
-      <w:proofErr w:type="spellEnd"/>
-    </w:p>
-    <w:p>
-      <w:pPr>
-        <w:pStyle w:val="ListParagraph"/>
-        <w:numPr>
-          <w:ilvl w:val="1"/>
-          <w:numId w:val="3"/>
-        </w:numPr>
-        <w:rPr>
-          <w:b/>
-        </w:rPr>
-      </w:pPr>
-      <w:proofErr w:type="spellStart"/>
-      <w:r>
-        <w:t>DataFiles</w:t>
-      </w:r>
-      <w:proofErr w:type="spellEnd"/>
-      <w:r>
-        <w:t>/Downloads/</w:t>
-      </w:r>
-      <w:proofErr w:type="spellStart"/>
-      <w:r>
-        <w:t>ExclusionDatabase</w:t>
-      </w:r>
-      <w:proofErr w:type="spellEnd"/>
-    </w:p>
-    <w:p>
-      <w:pPr>
-        <w:pStyle w:val="ListParagraph"/>
-        <w:numPr>
-          <w:ilvl w:val="1"/>
-          <w:numId w:val="3"/>
-        </w:numPr>
-      </w:pPr>
-      <w:proofErr w:type="spellStart"/>
-      <w:r>
-        <w:t>DataFiles</w:t>
-      </w:r>
-      <w:proofErr w:type="spellEnd"/>
-      <w:r>
-        <w:t>/Downloads/</w:t>
-      </w:r>
-      <w:proofErr w:type="spellStart"/>
-      <w:r>
-        <w:t>FDAWarningLetters</w:t>
-      </w:r>
-      <w:proofErr w:type="spellEnd"/>
-    </w:p>
-    <w:p>
-      <w:pPr>
-        <w:pStyle w:val="ListParagraph"/>
-        <w:numPr>
-          <w:ilvl w:val="1"/>
-          <w:numId w:val="3"/>
-        </w:numPr>
-      </w:pPr>
-      <w:proofErr w:type="spellStart"/>
-      <w:r>
-        <w:t>DataFiles</w:t>
-      </w:r>
-      <w:proofErr w:type="spellEnd"/>
-      <w:r>
-        <w:t>/Downloads/SAM</w:t>
-      </w:r>
-    </w:p>
-    <w:p>
-      <w:pPr>
-        <w:pStyle w:val="ListParagraph"/>
-        <w:numPr>
-          <w:ilvl w:val="1"/>
-          <w:numId w:val="3"/>
-        </w:numPr>
-      </w:pPr>
-      <w:proofErr w:type="spellStart"/>
-      <w:r>
-        <w:t>DataFiles</w:t>
-      </w:r>
-      <w:proofErr w:type="spellEnd"/>
-      <w:r>
-        <w:t>/Downloads/SDN</w:t>
-      </w:r>
     </w:p>
     <w:p>
       <w:pPr>

</xml_diff>